<commit_message>
alteracao na documentacao da API
</commit_message>
<xml_diff>
--- a/Documentação API/Documentação API.docx
+++ b/Documentação API/Documentação API.docx
@@ -355,23 +355,6 @@
     </w:p>
     <w:p>
       <w:pPr>
-        <w:shd w:fill="ffffff" w:val="clear"/>
-        <w:spacing w:after="200" w:line="240" w:lineRule="auto"/>
-        <w:jc w:val="both"/>
-        <w:rPr>
-          <w:color w:val="3b4151"/>
-          <w:sz w:val="24"/>
-          <w:szCs w:val="24"/>
-        </w:rPr>
-      </w:pPr>
-      <w:r>
-        <w:rPr>
-          <w:rtl w:val="0"/>
-        </w:rPr>
-      </w:r>
-    </w:p>
-    <w:p>
-      <w:pPr>
         <w:numPr>
           <w:ilvl w:val="2"/>
           <w:numId w:val="1"/>
@@ -402,6 +385,7 @@
       <w:pPr>
         <w:shd w:fill="ffffff" w:val="clear"/>
         <w:spacing w:after="200" w:line="240" w:lineRule="auto"/>
+        <w:ind w:firstLine="720"/>
         <w:jc w:val="both"/>
         <w:rPr>
           <w:color w:val="3b4151"/>
@@ -416,7 +400,6 @@
           <w:szCs w:val="24"/>
           <w:rtl w:val="0"/>
         </w:rPr>
-        <w:tab/>
         <w:t xml:space="preserve">A URL utilizada é </w:t>
       </w:r>
       <w:r>
@@ -437,6 +420,57 @@
           <w:rtl w:val="0"/>
         </w:rPr>
         <w:t xml:space="preserve">, e deve ser utilizada com as rotas indicadas nesta documentação.</w:t>
+      </w:r>
+    </w:p>
+    <w:p>
+      <w:pPr>
+        <w:numPr>
+          <w:ilvl w:val="2"/>
+          <w:numId w:val="1"/>
+        </w:numPr>
+        <w:shd w:fill="ffffff" w:val="clear"/>
+        <w:spacing w:line="360" w:lineRule="auto"/>
+        <w:ind w:left="2160" w:hanging="360"/>
+        <w:jc w:val="both"/>
+        <w:rPr>
+          <w:b w:val="1"/>
+          <w:color w:val="3b4151"/>
+          <w:sz w:val="26"/>
+          <w:szCs w:val="26"/>
+          <w:u w:val="none"/>
+        </w:rPr>
+      </w:pPr>
+      <w:r>
+        <w:rPr>
+          <w:b w:val="1"/>
+          <w:color w:val="3b4151"/>
+          <w:sz w:val="26"/>
+          <w:szCs w:val="26"/>
+          <w:rtl w:val="0"/>
+        </w:rPr>
+        <w:t xml:space="preserve">Bibliotecas utilizadas</w:t>
+      </w:r>
+    </w:p>
+    <w:p>
+      <w:pPr>
+        <w:shd w:fill="ffffff" w:val="clear"/>
+        <w:spacing w:after="200" w:line="240" w:lineRule="auto"/>
+        <w:jc w:val="both"/>
+        <w:rPr>
+          <w:color w:val="3b4151"/>
+          <w:sz w:val="24"/>
+          <w:szCs w:val="24"/>
+        </w:rPr>
+      </w:pPr>
+      <w:r>
+        <w:rPr>
+          <w:color w:val="3b4151"/>
+          <w:sz w:val="24"/>
+          <w:szCs w:val="24"/>
+          <w:rtl w:val="0"/>
+        </w:rPr>
+        <w:tab/>
+        <w:t xml:space="preserve">Para a criação desta API, devem ser importadas as bibliotecas Express (para desenvolvimento da API e suas rotas), Sequelize (para fazer a conexão com o banco de dados MySQL) e Jest (para realizar os testes no código).</w:t>
       </w:r>
     </w:p>
     <w:p>

</xml_diff>